<commit_message>
minor edit to documentation
-included how to replicate results
</commit_message>
<xml_diff>
--- a/AliBray_180_Project3.docx
+++ b/AliBray_180_Project3.docx
@@ -3,13 +3,23 @@
 <w:document xmlns:wpc="http://schemas.microsoft.com/office/word/2010/wordprocessingCanvas" xmlns:mo="http://schemas.microsoft.com/office/mac/office/2008/main" xmlns:mc="http://schemas.openxmlformats.org/markup-compatibility/2006" xmlns:mv="urn:schemas-microsoft-com:mac:vml" xmlns:o="urn:schemas-microsoft-com:office:office" xmlns:r="http://schemas.openxmlformats.org/officeDocument/2006/relationships" xmlns:m="http://schemas.openxmlformats.org/officeDocument/2006/math" xmlns:v="urn:schemas-microsoft-com:vml" xmlns:wp14="http://schemas.microsoft.com/office/word/2010/wordprocessingDrawing" xmlns:wp="http://schemas.openxmlformats.org/drawingml/2006/wordprocessingDrawing" xmlns:w10="urn:schemas-microsoft-com:office:word" xmlns:w="http://schemas.openxmlformats.org/wordprocessingml/2006/main" xmlns:w14="http://schemas.microsoft.com/office/word/2010/wordml" xmlns:wpg="http://schemas.microsoft.com/office/word/2010/wordprocessingGroup" xmlns:wpi="http://schemas.microsoft.com/office/word/2010/wordprocessingInk" xmlns:wne="http://schemas.microsoft.com/office/word/2006/wordml" xmlns:wps="http://schemas.microsoft.com/office/word/2010/wordprocessingShape" mc:Ignorable="w14 wp14">
   <w:body>
     <w:p>
-      <w:r>
-        <w:t>Subhan Ali</w:t>
-      </w:r>
-    </w:p>
-    <w:p>
-      <w:r>
-        <w:t>Kameron Bray</w:t>
+      <w:proofErr w:type="spellStart"/>
+      <w:r>
+        <w:t>Subhan</w:t>
+      </w:r>
+      <w:proofErr w:type="spellEnd"/>
+      <w:r>
+        <w:t xml:space="preserve"> Ali</w:t>
+      </w:r>
+    </w:p>
+    <w:p>
+      <w:proofErr w:type="spellStart"/>
+      <w:r>
+        <w:t>Kameron</w:t>
+      </w:r>
+      <w:proofErr w:type="spellEnd"/>
+      <w:r>
+        <w:t xml:space="preserve"> Bray</w:t>
       </w:r>
     </w:p>
     <w:p/>
@@ -67,59 +77,129 @@
         <w:rPr>
           <w:rFonts w:ascii="Courier New" w:hAnsi="Courier New"/>
         </w:rPr>
-        <w:t xml:space="preserve">#define NumOfCols    6       </w:t>
-      </w:r>
-    </w:p>
-    <w:p>
-      <w:pPr>
-        <w:rPr>
-          <w:rFonts w:ascii="Courier New" w:hAnsi="Courier New"/>
-        </w:rPr>
-      </w:pPr>
-      <w:r>
-        <w:rPr>
-          <w:rFonts w:ascii="Courier New" w:hAnsi="Courier New"/>
-        </w:rPr>
-        <w:t xml:space="preserve">#define NumOfRows    40       </w:t>
-      </w:r>
-    </w:p>
-    <w:p>
-      <w:pPr>
-        <w:rPr>
-          <w:rFonts w:ascii="Courier New" w:hAnsi="Courier New"/>
-        </w:rPr>
-      </w:pPr>
-      <w:r>
-        <w:rPr>
-          <w:rFonts w:ascii="Courier New" w:hAnsi="Courier New"/>
-        </w:rPr>
-        <w:t xml:space="preserve">#define NumINs       3       </w:t>
-      </w:r>
-    </w:p>
-    <w:p>
-      <w:pPr>
-        <w:rPr>
-          <w:rFonts w:ascii="Courier New" w:hAnsi="Courier New"/>
-        </w:rPr>
-      </w:pPr>
-      <w:r>
-        <w:rPr>
-          <w:rFonts w:ascii="Courier New" w:hAnsi="Courier New"/>
-        </w:rPr>
-        <w:t xml:space="preserve">#define NumOUTs      2       </w:t>
-      </w:r>
-    </w:p>
-    <w:p>
-      <w:pPr>
-        <w:rPr>
-          <w:rFonts w:ascii="Courier New" w:hAnsi="Courier New"/>
-        </w:rPr>
-      </w:pPr>
-      <w:r>
-        <w:rPr>
-          <w:rFonts w:ascii="Courier New" w:hAnsi="Courier New"/>
-        </w:rPr>
-        <w:t xml:space="preserve">#define LearningRate 0.05     </w:t>
+        <w:t xml:space="preserve">#define </w:t>
+      </w:r>
+      <w:proofErr w:type="spellStart"/>
+      <w:r>
+        <w:rPr>
+          <w:rFonts w:ascii="Courier New" w:hAnsi="Courier New"/>
+        </w:rPr>
+        <w:t>NumOfCols</w:t>
+      </w:r>
+      <w:proofErr w:type="spellEnd"/>
+      <w:r>
+        <w:rPr>
+          <w:rFonts w:ascii="Courier New" w:hAnsi="Courier New"/>
+        </w:rPr>
+        <w:t xml:space="preserve">    6       </w:t>
+      </w:r>
+    </w:p>
+    <w:p>
+      <w:pPr>
+        <w:rPr>
+          <w:rFonts w:ascii="Courier New" w:hAnsi="Courier New"/>
+        </w:rPr>
+      </w:pPr>
+      <w:r>
+        <w:rPr>
+          <w:rFonts w:ascii="Courier New" w:hAnsi="Courier New"/>
+        </w:rPr>
+        <w:t xml:space="preserve">#define </w:t>
+      </w:r>
+      <w:proofErr w:type="spellStart"/>
+      <w:r>
+        <w:rPr>
+          <w:rFonts w:ascii="Courier New" w:hAnsi="Courier New"/>
+        </w:rPr>
+        <w:t>NumOfRows</w:t>
+      </w:r>
+      <w:proofErr w:type="spellEnd"/>
+      <w:r>
+        <w:rPr>
+          <w:rFonts w:ascii="Courier New" w:hAnsi="Courier New"/>
+        </w:rPr>
+        <w:t xml:space="preserve">    40       </w:t>
+      </w:r>
+    </w:p>
+    <w:p>
+      <w:pPr>
+        <w:rPr>
+          <w:rFonts w:ascii="Courier New" w:hAnsi="Courier New"/>
+        </w:rPr>
+      </w:pPr>
+      <w:r>
+        <w:rPr>
+          <w:rFonts w:ascii="Courier New" w:hAnsi="Courier New"/>
+        </w:rPr>
+        <w:t xml:space="preserve">#define </w:t>
+      </w:r>
+      <w:proofErr w:type="spellStart"/>
+      <w:r>
+        <w:rPr>
+          <w:rFonts w:ascii="Courier New" w:hAnsi="Courier New"/>
+        </w:rPr>
+        <w:t>NumINs</w:t>
+      </w:r>
+      <w:proofErr w:type="spellEnd"/>
+      <w:r>
+        <w:rPr>
+          <w:rFonts w:ascii="Courier New" w:hAnsi="Courier New"/>
+        </w:rPr>
+        <w:t xml:space="preserve">       3       </w:t>
+      </w:r>
+    </w:p>
+    <w:p>
+      <w:pPr>
+        <w:rPr>
+          <w:rFonts w:ascii="Courier New" w:hAnsi="Courier New"/>
+        </w:rPr>
+      </w:pPr>
+      <w:r>
+        <w:rPr>
+          <w:rFonts w:ascii="Courier New" w:hAnsi="Courier New"/>
+        </w:rPr>
+        <w:t xml:space="preserve">#define </w:t>
+      </w:r>
+      <w:proofErr w:type="spellStart"/>
+      <w:r>
+        <w:rPr>
+          <w:rFonts w:ascii="Courier New" w:hAnsi="Courier New"/>
+        </w:rPr>
+        <w:t>NumOUTs</w:t>
+      </w:r>
+      <w:proofErr w:type="spellEnd"/>
+      <w:r>
+        <w:rPr>
+          <w:rFonts w:ascii="Courier New" w:hAnsi="Courier New"/>
+        </w:rPr>
+        <w:t xml:space="preserve">      2       </w:t>
+      </w:r>
+    </w:p>
+    <w:p>
+      <w:pPr>
+        <w:rPr>
+          <w:rFonts w:ascii="Courier New" w:hAnsi="Courier New"/>
+        </w:rPr>
+      </w:pPr>
+      <w:r>
+        <w:rPr>
+          <w:rFonts w:ascii="Courier New" w:hAnsi="Courier New"/>
+        </w:rPr>
+        <w:t xml:space="preserve">#define </w:t>
+      </w:r>
+      <w:proofErr w:type="spellStart"/>
+      <w:r>
+        <w:rPr>
+          <w:rFonts w:ascii="Courier New" w:hAnsi="Courier New"/>
+        </w:rPr>
+        <w:t>LearningRate</w:t>
+      </w:r>
+      <w:proofErr w:type="spellEnd"/>
+      <w:r>
+        <w:rPr>
+          <w:rFonts w:ascii="Courier New" w:hAnsi="Courier New"/>
+        </w:rPr>
+        <w:t xml:space="preserve"> 0.05     </w:t>
       </w:r>
     </w:p>
     <w:p>
@@ -145,33 +225,75 @@
         <w:rPr>
           <w:rFonts w:ascii="Courier New" w:hAnsi="Courier New"/>
         </w:rPr>
-        <w:t xml:space="preserve">#define TestCriteria 5     </w:t>
-      </w:r>
-    </w:p>
-    <w:p>
-      <w:pPr>
-        <w:rPr>
-          <w:rFonts w:ascii="Courier New" w:hAnsi="Courier New"/>
-        </w:rPr>
-      </w:pPr>
-      <w:r>
-        <w:rPr>
-          <w:rFonts w:ascii="Courier New" w:hAnsi="Courier New"/>
-        </w:rPr>
-        <w:t xml:space="preserve">#define MaxIterate   10000000  </w:t>
-      </w:r>
-    </w:p>
-    <w:p>
-      <w:pPr>
-        <w:rPr>
-          <w:rFonts w:ascii="Courier New" w:hAnsi="Courier New"/>
-        </w:rPr>
-      </w:pPr>
-      <w:r>
-        <w:rPr>
-          <w:rFonts w:ascii="Courier New" w:hAnsi="Courier New"/>
-        </w:rPr>
-        <w:t xml:space="preserve">#define ReportIntv   1000001     </w:t>
+        <w:t xml:space="preserve">#define </w:t>
+      </w:r>
+      <w:proofErr w:type="spellStart"/>
+      <w:r>
+        <w:rPr>
+          <w:rFonts w:ascii="Courier New" w:hAnsi="Courier New"/>
+        </w:rPr>
+        <w:t>TestCriteria</w:t>
+      </w:r>
+      <w:proofErr w:type="spellEnd"/>
+      <w:r>
+        <w:rPr>
+          <w:rFonts w:ascii="Courier New" w:hAnsi="Courier New"/>
+        </w:rPr>
+        <w:t xml:space="preserve"> 5     </w:t>
+      </w:r>
+    </w:p>
+    <w:p>
+      <w:pPr>
+        <w:rPr>
+          <w:rFonts w:ascii="Courier New" w:hAnsi="Courier New"/>
+        </w:rPr>
+      </w:pPr>
+      <w:r>
+        <w:rPr>
+          <w:rFonts w:ascii="Courier New" w:hAnsi="Courier New"/>
+        </w:rPr>
+        <w:t xml:space="preserve">#define </w:t>
+      </w:r>
+      <w:proofErr w:type="spellStart"/>
+      <w:r>
+        <w:rPr>
+          <w:rFonts w:ascii="Courier New" w:hAnsi="Courier New"/>
+        </w:rPr>
+        <w:t>MaxIterate</w:t>
+      </w:r>
+      <w:proofErr w:type="spellEnd"/>
+      <w:r>
+        <w:rPr>
+          <w:rFonts w:ascii="Courier New" w:hAnsi="Courier New"/>
+        </w:rPr>
+        <w:t xml:space="preserve">   10000000  </w:t>
+      </w:r>
+    </w:p>
+    <w:p>
+      <w:pPr>
+        <w:rPr>
+          <w:rFonts w:ascii="Courier New" w:hAnsi="Courier New"/>
+        </w:rPr>
+      </w:pPr>
+      <w:r>
+        <w:rPr>
+          <w:rFonts w:ascii="Courier New" w:hAnsi="Courier New"/>
+        </w:rPr>
+        <w:t xml:space="preserve">#define </w:t>
+      </w:r>
+      <w:proofErr w:type="spellStart"/>
+      <w:r>
+        <w:rPr>
+          <w:rFonts w:ascii="Courier New" w:hAnsi="Courier New"/>
+        </w:rPr>
+        <w:t>ReportIntv</w:t>
+      </w:r>
+      <w:proofErr w:type="spellEnd"/>
+      <w:r>
+        <w:rPr>
+          <w:rFonts w:ascii="Courier New" w:hAnsi="Courier New"/>
+        </w:rPr>
+        <w:t xml:space="preserve">   1000001     </w:t>
       </w:r>
     </w:p>
     <w:p>
@@ -197,20 +319,48 @@
         <w:rPr>
           <w:rFonts w:ascii="Courier New" w:hAnsi="Courier New"/>
         </w:rPr>
-        <w:t xml:space="preserve">#define TrainCases   50      </w:t>
-      </w:r>
-    </w:p>
-    <w:p>
-      <w:pPr>
-        <w:rPr>
-          <w:rFonts w:ascii="Courier New" w:hAnsi="Courier New"/>
-        </w:rPr>
-      </w:pPr>
-      <w:r>
-        <w:rPr>
-          <w:rFonts w:ascii="Courier New" w:hAnsi="Courier New"/>
-        </w:rPr>
-        <w:t xml:space="preserve">#define TestCases    10       </w:t>
+        <w:t xml:space="preserve">#define </w:t>
+      </w:r>
+      <w:proofErr w:type="spellStart"/>
+      <w:r>
+        <w:rPr>
+          <w:rFonts w:ascii="Courier New" w:hAnsi="Courier New"/>
+        </w:rPr>
+        <w:t>TrainCases</w:t>
+      </w:r>
+      <w:proofErr w:type="spellEnd"/>
+      <w:r>
+        <w:rPr>
+          <w:rFonts w:ascii="Courier New" w:hAnsi="Courier New"/>
+        </w:rPr>
+        <w:t xml:space="preserve">   50      </w:t>
+      </w:r>
+    </w:p>
+    <w:p>
+      <w:pPr>
+        <w:rPr>
+          <w:rFonts w:ascii="Courier New" w:hAnsi="Courier New"/>
+        </w:rPr>
+      </w:pPr>
+      <w:r>
+        <w:rPr>
+          <w:rFonts w:ascii="Courier New" w:hAnsi="Courier New"/>
+        </w:rPr>
+        <w:t xml:space="preserve">#define </w:t>
+      </w:r>
+      <w:proofErr w:type="spellStart"/>
+      <w:r>
+        <w:rPr>
+          <w:rFonts w:ascii="Courier New" w:hAnsi="Courier New"/>
+        </w:rPr>
+        <w:t>TestCases</w:t>
+      </w:r>
+      <w:proofErr w:type="spellEnd"/>
+      <w:r>
+        <w:rPr>
+          <w:rFonts w:ascii="Courier New" w:hAnsi="Courier New"/>
+        </w:rPr>
+        <w:t xml:space="preserve">    10       </w:t>
       </w:r>
     </w:p>
     <w:p>
@@ -377,12 +527,21 @@
         </w:rPr>
         <w:t xml:space="preserve"> </w:t>
       </w:r>
+      <w:proofErr w:type="spellStart"/>
       <w:r>
         <w:rPr>
           <w:rFonts w:cs="Menlo Regular"/>
           <w:color w:val="000000"/>
         </w:rPr>
-        <w:t>backpropagation iterations.</w:t>
+        <w:t>backpropagation</w:t>
+      </w:r>
+      <w:proofErr w:type="spellEnd"/>
+      <w:r>
+        <w:rPr>
+          <w:rFonts w:cs="Menlo Regular"/>
+          <w:color w:val="000000"/>
+        </w:rPr>
+        <w:t xml:space="preserve"> iterations.</w:t>
       </w:r>
     </w:p>
     <w:p>
@@ -554,33 +713,75 @@
         <w:rPr>
           <w:rFonts w:ascii="Courier New" w:hAnsi="Courier New"/>
         </w:rPr>
-        <w:t xml:space="preserve">#define MaxIterate   10000000  </w:t>
-      </w:r>
-    </w:p>
-    <w:p>
-      <w:pPr>
-        <w:rPr>
-          <w:rFonts w:ascii="Courier New" w:hAnsi="Courier New"/>
-        </w:rPr>
-      </w:pPr>
-      <w:r>
-        <w:rPr>
-          <w:rFonts w:ascii="Courier New" w:hAnsi="Courier New"/>
-        </w:rPr>
-        <w:t xml:space="preserve">#define LearningRate 0.05     </w:t>
-      </w:r>
-    </w:p>
-    <w:p>
-      <w:pPr>
-        <w:rPr>
-          <w:rFonts w:ascii="Courier New" w:hAnsi="Courier New"/>
-        </w:rPr>
-      </w:pPr>
-      <w:r>
-        <w:rPr>
-          <w:rFonts w:ascii="Courier New" w:hAnsi="Courier New"/>
-        </w:rPr>
-        <w:t xml:space="preserve">#define ReportIntv   100001     </w:t>
+        <w:t xml:space="preserve">#define </w:t>
+      </w:r>
+      <w:proofErr w:type="spellStart"/>
+      <w:r>
+        <w:rPr>
+          <w:rFonts w:ascii="Courier New" w:hAnsi="Courier New"/>
+        </w:rPr>
+        <w:t>MaxIterate</w:t>
+      </w:r>
+      <w:proofErr w:type="spellEnd"/>
+      <w:r>
+        <w:rPr>
+          <w:rFonts w:ascii="Courier New" w:hAnsi="Courier New"/>
+        </w:rPr>
+        <w:t xml:space="preserve">   10000000  </w:t>
+      </w:r>
+    </w:p>
+    <w:p>
+      <w:pPr>
+        <w:rPr>
+          <w:rFonts w:ascii="Courier New" w:hAnsi="Courier New"/>
+        </w:rPr>
+      </w:pPr>
+      <w:r>
+        <w:rPr>
+          <w:rFonts w:ascii="Courier New" w:hAnsi="Courier New"/>
+        </w:rPr>
+        <w:t xml:space="preserve">#define </w:t>
+      </w:r>
+      <w:proofErr w:type="spellStart"/>
+      <w:r>
+        <w:rPr>
+          <w:rFonts w:ascii="Courier New" w:hAnsi="Courier New"/>
+        </w:rPr>
+        <w:t>LearningRate</w:t>
+      </w:r>
+      <w:proofErr w:type="spellEnd"/>
+      <w:r>
+        <w:rPr>
+          <w:rFonts w:ascii="Courier New" w:hAnsi="Courier New"/>
+        </w:rPr>
+        <w:t xml:space="preserve"> 0.05     </w:t>
+      </w:r>
+    </w:p>
+    <w:p>
+      <w:pPr>
+        <w:rPr>
+          <w:rFonts w:ascii="Courier New" w:hAnsi="Courier New"/>
+        </w:rPr>
+      </w:pPr>
+      <w:r>
+        <w:rPr>
+          <w:rFonts w:ascii="Courier New" w:hAnsi="Courier New"/>
+        </w:rPr>
+        <w:t xml:space="preserve">#define </w:t>
+      </w:r>
+      <w:proofErr w:type="spellStart"/>
+      <w:r>
+        <w:rPr>
+          <w:rFonts w:ascii="Courier New" w:hAnsi="Courier New"/>
+        </w:rPr>
+        <w:t>ReportIntv</w:t>
+      </w:r>
+      <w:proofErr w:type="spellEnd"/>
+      <w:r>
+        <w:rPr>
+          <w:rFonts w:ascii="Courier New" w:hAnsi="Courier New"/>
+        </w:rPr>
+        <w:t xml:space="preserve">   100001     </w:t>
       </w:r>
     </w:p>
     <w:p>
@@ -626,20 +827,48 @@
         <w:rPr>
           <w:rFonts w:ascii="Courier New" w:hAnsi="Courier New"/>
         </w:rPr>
-        <w:t xml:space="preserve">#define NumOfCols    4       </w:t>
-      </w:r>
-    </w:p>
-    <w:p>
-      <w:pPr>
-        <w:rPr>
-          <w:rFonts w:ascii="Courier New" w:hAnsi="Courier New"/>
-        </w:rPr>
-      </w:pPr>
-      <w:r>
-        <w:rPr>
-          <w:rFonts w:ascii="Courier New" w:hAnsi="Courier New"/>
-        </w:rPr>
-        <w:t xml:space="preserve">#define NumOfRows    25       </w:t>
+        <w:t xml:space="preserve">#define </w:t>
+      </w:r>
+      <w:proofErr w:type="spellStart"/>
+      <w:r>
+        <w:rPr>
+          <w:rFonts w:ascii="Courier New" w:hAnsi="Courier New"/>
+        </w:rPr>
+        <w:t>NumOfCols</w:t>
+      </w:r>
+      <w:proofErr w:type="spellEnd"/>
+      <w:r>
+        <w:rPr>
+          <w:rFonts w:ascii="Courier New" w:hAnsi="Courier New"/>
+        </w:rPr>
+        <w:t xml:space="preserve">    4       </w:t>
+      </w:r>
+    </w:p>
+    <w:p>
+      <w:pPr>
+        <w:rPr>
+          <w:rFonts w:ascii="Courier New" w:hAnsi="Courier New"/>
+        </w:rPr>
+      </w:pPr>
+      <w:r>
+        <w:rPr>
+          <w:rFonts w:ascii="Courier New" w:hAnsi="Courier New"/>
+        </w:rPr>
+        <w:t xml:space="preserve">#define </w:t>
+      </w:r>
+      <w:proofErr w:type="spellStart"/>
+      <w:r>
+        <w:rPr>
+          <w:rFonts w:ascii="Courier New" w:hAnsi="Courier New"/>
+        </w:rPr>
+        <w:t>NumOfRows</w:t>
+      </w:r>
+      <w:proofErr w:type="spellEnd"/>
+      <w:r>
+        <w:rPr>
+          <w:rFonts w:ascii="Courier New" w:hAnsi="Courier New"/>
+        </w:rPr>
+        <w:t xml:space="preserve">    25       </w:t>
       </w:r>
     </w:p>
     <w:p>
@@ -672,7 +901,21 @@
         <w:rPr>
           <w:rFonts w:ascii="Courier New" w:hAnsi="Courier New"/>
         </w:rPr>
-        <w:t>4 Inputs - mass, angle, constant, pulled_distance (ALL FLOATING POINT NUMBERS)</w:t>
+        <w:t xml:space="preserve">4 Inputs - mass, angle, constant, </w:t>
+      </w:r>
+      <w:proofErr w:type="spellStart"/>
+      <w:r>
+        <w:rPr>
+          <w:rFonts w:ascii="Courier New" w:hAnsi="Courier New"/>
+        </w:rPr>
+        <w:t>pulled_distance</w:t>
+      </w:r>
+      <w:proofErr w:type="spellEnd"/>
+      <w:r>
+        <w:rPr>
+          <w:rFonts w:ascii="Courier New" w:hAnsi="Courier New"/>
+        </w:rPr>
+        <w:t xml:space="preserve"> (ALL FLOATING POINT NUMBERS)</w:t>
       </w:r>
     </w:p>
     <w:p>
@@ -790,20 +1033,48 @@
         <w:rPr>
           <w:rFonts w:ascii="Courier New" w:hAnsi="Courier New"/>
         </w:rPr>
-        <w:t xml:space="preserve">#define NumOUTs      1       </w:t>
-      </w:r>
-    </w:p>
-    <w:p>
-      <w:pPr>
-        <w:rPr>
-          <w:rFonts w:ascii="Courier New" w:hAnsi="Courier New"/>
-        </w:rPr>
-      </w:pPr>
-      <w:r>
-        <w:rPr>
-          <w:rFonts w:ascii="Courier New" w:hAnsi="Courier New"/>
-        </w:rPr>
-        <w:t xml:space="preserve">#define NumINs       4       </w:t>
+        <w:t xml:space="preserve">#define </w:t>
+      </w:r>
+      <w:proofErr w:type="spellStart"/>
+      <w:r>
+        <w:rPr>
+          <w:rFonts w:ascii="Courier New" w:hAnsi="Courier New"/>
+        </w:rPr>
+        <w:t>NumOUTs</w:t>
+      </w:r>
+      <w:proofErr w:type="spellEnd"/>
+      <w:r>
+        <w:rPr>
+          <w:rFonts w:ascii="Courier New" w:hAnsi="Courier New"/>
+        </w:rPr>
+        <w:t xml:space="preserve">      1       </w:t>
+      </w:r>
+    </w:p>
+    <w:p>
+      <w:pPr>
+        <w:rPr>
+          <w:rFonts w:ascii="Courier New" w:hAnsi="Courier New"/>
+        </w:rPr>
+      </w:pPr>
+      <w:r>
+        <w:rPr>
+          <w:rFonts w:ascii="Courier New" w:hAnsi="Courier New"/>
+        </w:rPr>
+        <w:t xml:space="preserve">#define </w:t>
+      </w:r>
+      <w:proofErr w:type="spellStart"/>
+      <w:r>
+        <w:rPr>
+          <w:rFonts w:ascii="Courier New" w:hAnsi="Courier New"/>
+        </w:rPr>
+        <w:t>NumINs</w:t>
+      </w:r>
+      <w:proofErr w:type="spellEnd"/>
+      <w:r>
+        <w:rPr>
+          <w:rFonts w:ascii="Courier New" w:hAnsi="Courier New"/>
+        </w:rPr>
+        <w:t xml:space="preserve">       4       </w:t>
       </w:r>
     </w:p>
     <w:p>
@@ -843,20 +1114,48 @@
         <w:rPr>
           <w:rFonts w:ascii="Courier New" w:hAnsi="Courier New"/>
         </w:rPr>
-        <w:t xml:space="preserve">#define TrainCases   50      </w:t>
-      </w:r>
-    </w:p>
-    <w:p>
-      <w:pPr>
-        <w:rPr>
-          <w:rFonts w:ascii="Courier New" w:hAnsi="Courier New"/>
-        </w:rPr>
-      </w:pPr>
-      <w:r>
-        <w:rPr>
-          <w:rFonts w:ascii="Courier New" w:hAnsi="Courier New"/>
-        </w:rPr>
-        <w:t xml:space="preserve">#define TestCases    10       </w:t>
+        <w:t xml:space="preserve">#define </w:t>
+      </w:r>
+      <w:proofErr w:type="spellStart"/>
+      <w:r>
+        <w:rPr>
+          <w:rFonts w:ascii="Courier New" w:hAnsi="Courier New"/>
+        </w:rPr>
+        <w:t>TrainCases</w:t>
+      </w:r>
+      <w:proofErr w:type="spellEnd"/>
+      <w:r>
+        <w:rPr>
+          <w:rFonts w:ascii="Courier New" w:hAnsi="Courier New"/>
+        </w:rPr>
+        <w:t xml:space="preserve">   50      </w:t>
+      </w:r>
+    </w:p>
+    <w:p>
+      <w:pPr>
+        <w:rPr>
+          <w:rFonts w:ascii="Courier New" w:hAnsi="Courier New"/>
+        </w:rPr>
+      </w:pPr>
+      <w:r>
+        <w:rPr>
+          <w:rFonts w:ascii="Courier New" w:hAnsi="Courier New"/>
+        </w:rPr>
+        <w:t xml:space="preserve">#define </w:t>
+      </w:r>
+      <w:proofErr w:type="spellStart"/>
+      <w:r>
+        <w:rPr>
+          <w:rFonts w:ascii="Courier New" w:hAnsi="Courier New"/>
+        </w:rPr>
+        <w:t>TestCases</w:t>
+      </w:r>
+      <w:proofErr w:type="spellEnd"/>
+      <w:r>
+        <w:rPr>
+          <w:rFonts w:ascii="Courier New" w:hAnsi="Courier New"/>
+        </w:rPr>
+        <w:t xml:space="preserve">    10       </w:t>
       </w:r>
     </w:p>
     <w:p>
@@ -903,7 +1202,21 @@
         <w:rPr>
           <w:rFonts w:ascii="Courier New" w:hAnsi="Courier New"/>
         </w:rPr>
-        <w:t xml:space="preserve">#define TestCriteria  15     </w:t>
+        <w:t xml:space="preserve">#define </w:t>
+      </w:r>
+      <w:proofErr w:type="spellStart"/>
+      <w:r>
+        <w:rPr>
+          <w:rFonts w:ascii="Courier New" w:hAnsi="Courier New"/>
+        </w:rPr>
+        <w:t>TestCriteria</w:t>
+      </w:r>
+      <w:proofErr w:type="spellEnd"/>
+      <w:r>
+        <w:rPr>
+          <w:rFonts w:ascii="Courier New" w:hAnsi="Courier New"/>
+        </w:rPr>
+        <w:t xml:space="preserve">  15     </w:t>
       </w:r>
     </w:p>
     <w:p>
@@ -1080,25 +1393,7 @@
         </w:numPr>
       </w:pPr>
       <w:r>
-        <w:t>Our neural network learned the training set. It conve</w:t>
-      </w:r>
-      <w:r>
-        <w:t>rged to within the criteria of 7</w:t>
-      </w:r>
-      <w:r>
-        <w:t xml:space="preserve">.5. The </w:t>
-      </w:r>
-      <w:r>
-        <w:t>precision was therefore within 7.5% of the actual, physics-calculated distance traveled values</w:t>
-      </w:r>
-      <w:r>
-        <w:t>. The percent of training cases that met th</w:t>
-      </w:r>
-      <w:r>
-        <w:t>e criteria was 1</w:t>
-      </w:r>
-      <w:r>
-        <w:t>.0.</w:t>
+        <w:t>Our neural network learned the training set. It converged to within the criteria of 7.5. The precision was therefore within 7.5% of the actual, physics-calculated distance traveled values. The percent of training cases that met the criteria was 1.0.</w:t>
       </w:r>
     </w:p>
     <w:p>
@@ -1119,23 +1414,23 @@
           <w:sz w:val="22"/>
           <w:szCs w:val="22"/>
         </w:rPr>
-        <w:t>815516</w:t>
-      </w:r>
-      <w:r>
-        <w:rPr>
-          <w:rFonts w:ascii="Menlo Regular" w:hAnsi="Menlo Regular" w:cs="Menlo Regular"/>
-          <w:color w:val="000000"/>
-          <w:sz w:val="22"/>
-          <w:szCs w:val="22"/>
-        </w:rPr>
-        <w:t xml:space="preserve"> </w:t>
-      </w:r>
+        <w:t xml:space="preserve">815516 </w:t>
+      </w:r>
+      <w:proofErr w:type="spellStart"/>
       <w:r>
         <w:rPr>
           <w:rFonts w:cs="Menlo Regular"/>
           <w:color w:val="000000"/>
         </w:rPr>
-        <w:t>backpropagation iterations.</w:t>
+        <w:t>backpropagation</w:t>
+      </w:r>
+      <w:proofErr w:type="spellEnd"/>
+      <w:r>
+        <w:rPr>
+          <w:rFonts w:cs="Menlo Regular"/>
+          <w:color w:val="000000"/>
+        </w:rPr>
+        <w:t xml:space="preserve"> iterations.</w:t>
       </w:r>
     </w:p>
     <w:p>
@@ -1151,49 +1446,7 @@
           <w:rFonts w:cs="Menlo Regular"/>
           <w:color w:val="000000"/>
         </w:rPr>
-        <w:t xml:space="preserve">The neural network generalized quite well, to within a </w:t>
-      </w:r>
-      <w:r>
-        <w:rPr>
-          <w:rFonts w:cs="Menlo Regular"/>
-          <w:color w:val="000000"/>
-        </w:rPr>
-        <w:t>1</w:t>
-      </w:r>
-      <w:r>
-        <w:rPr>
-          <w:rFonts w:cs="Menlo Regular"/>
-          <w:color w:val="000000"/>
-        </w:rPr>
-        <w:t>5% error margin</w:t>
-      </w:r>
-      <w:r>
-        <w:rPr>
-          <w:rFonts w:cs="Menlo Regular"/>
-          <w:color w:val="000000"/>
-        </w:rPr>
-        <w:t xml:space="preserve"> (see above for why a testing criteria of 15 was chosen)</w:t>
-      </w:r>
-      <w:r>
-        <w:rPr>
-          <w:rFonts w:cs="Menlo Regular"/>
-          <w:color w:val="000000"/>
-        </w:rPr>
-        <w:t>. The percent of testing cases that met this precision</w:t>
-      </w:r>
-      <w:r>
-        <w:rPr>
-          <w:rFonts w:cs="Menlo Regular"/>
-          <w:color w:val="000000"/>
-        </w:rPr>
-        <w:t xml:space="preserve"> criteria was 1</w:t>
-      </w:r>
-      <w:r>
-        <w:rPr>
-          <w:rFonts w:cs="Menlo Regular"/>
-          <w:color w:val="000000"/>
-        </w:rPr>
-        <w:t>.0.</w:t>
+        <w:t>The neural network generalized quite well, to within a 15% error margin (see above for why a testing criteria of 15 was chosen). The percent of testing cases that met this precision criteria was 1.0.</w:t>
       </w:r>
     </w:p>
     <w:p>
@@ -1209,20 +1462,194 @@
           <w:rFonts w:cs="Menlo Regular"/>
           <w:color w:val="000000"/>
         </w:rPr>
-        <w:t xml:space="preserve">I think the neural network "learned" the problem of finding the </w:t>
-      </w:r>
-      <w:r>
-        <w:rPr>
-          <w:rFonts w:cs="Menlo Regular"/>
-          <w:color w:val="000000"/>
-        </w:rPr>
-        <w:t>distance traveled from a slingshot quite well.</w:t>
+        <w:t>I think the neural network "learned" the problem of finding the distance traveled from a slingshot quite well.</w:t>
+      </w:r>
+    </w:p>
+    <w:p/>
+    <w:p>
+      <w:r>
+        <w:t>IN ORDER TO REPLICATE:</w:t>
+      </w:r>
+    </w:p>
+    <w:p/>
+    <w:p>
+      <w:r>
+        <w:t>Compute random values using above-stated boundaries for the four parameters.</w:t>
+      </w:r>
+    </w:p>
+    <w:p/>
+    <w:p>
+      <w:r>
+        <w:t>Then, use the following formulas to compute the distance traveled by the object flown off the rubber band:</w:t>
+      </w:r>
+    </w:p>
+    <w:p>
+      <w:r>
+        <w:tab/>
+      </w:r>
+    </w:p>
+    <w:p>
+      <w:pPr>
+        <w:pStyle w:val="ListParagraph"/>
+        <w:numPr>
+          <w:ilvl w:val="0"/>
+          <w:numId w:val="4"/>
+        </w:numPr>
+      </w:pPr>
+      <w:r>
+        <w:t>energy = .5 * constant * distance^2</w:t>
+      </w:r>
+    </w:p>
+    <w:p>
+      <w:pPr>
+        <w:pStyle w:val="ListParagraph"/>
+        <w:numPr>
+          <w:ilvl w:val="0"/>
+          <w:numId w:val="4"/>
+        </w:numPr>
+      </w:pPr>
+      <w:proofErr w:type="spellStart"/>
+      <w:r>
+        <w:t>velocityXY</w:t>
+      </w:r>
+      <w:proofErr w:type="spellEnd"/>
+      <w:r>
+        <w:t xml:space="preserve"> = </w:t>
+      </w:r>
+      <w:proofErr w:type="spellStart"/>
+      <w:r>
+        <w:t>sqrt</w:t>
+      </w:r>
+      <w:proofErr w:type="spellEnd"/>
+      <w:r>
+        <w:t>((2*energy)/mass)</w:t>
+      </w:r>
+    </w:p>
+    <w:p>
+      <w:pPr>
+        <w:pStyle w:val="ListParagraph"/>
+        <w:numPr>
+          <w:ilvl w:val="0"/>
+          <w:numId w:val="4"/>
+        </w:numPr>
+      </w:pPr>
+      <w:proofErr w:type="spellStart"/>
+      <w:r>
+        <w:t>velocityY</w:t>
+      </w:r>
+      <w:proofErr w:type="spellEnd"/>
+      <w:r>
+        <w:t xml:space="preserve"> = </w:t>
+      </w:r>
+      <w:proofErr w:type="spellStart"/>
+      <w:r>
+        <w:t>velocityXY</w:t>
+      </w:r>
+      <w:proofErr w:type="spellEnd"/>
+      <w:r>
+        <w:t xml:space="preserve"> * </w:t>
+      </w:r>
+      <w:r>
+        <w:t>sin</w:t>
+      </w:r>
+      <w:r>
+        <w:t>(angle)</w:t>
+      </w:r>
+    </w:p>
+    <w:p>
+      <w:pPr>
+        <w:pStyle w:val="ListParagraph"/>
+        <w:numPr>
+          <w:ilvl w:val="0"/>
+          <w:numId w:val="4"/>
+        </w:numPr>
+      </w:pPr>
+      <w:proofErr w:type="spellStart"/>
+      <w:r>
+        <w:t>velocityX</w:t>
+      </w:r>
+      <w:proofErr w:type="spellEnd"/>
+      <w:r>
+        <w:t xml:space="preserve"> = </w:t>
+      </w:r>
+      <w:proofErr w:type="spellStart"/>
+      <w:r>
+        <w:t>velocityXY</w:t>
+      </w:r>
+      <w:proofErr w:type="spellEnd"/>
+      <w:r>
+        <w:t xml:space="preserve"> *</w:t>
+      </w:r>
+      <w:r>
+        <w:t xml:space="preserve"> </w:t>
+      </w:r>
+      <w:proofErr w:type="spellStart"/>
+      <w:r>
+        <w:t>cos</w:t>
+      </w:r>
+      <w:proofErr w:type="spellEnd"/>
+      <w:r>
+        <w:t xml:space="preserve"> (angle)</w:t>
+      </w:r>
+    </w:p>
+    <w:p>
+      <w:pPr>
+        <w:pStyle w:val="ListParagraph"/>
+        <w:numPr>
+          <w:ilvl w:val="0"/>
+          <w:numId w:val="4"/>
+        </w:numPr>
+      </w:pPr>
+      <w:r>
+        <w:t xml:space="preserve">    time = </w:t>
+      </w:r>
+      <w:proofErr w:type="spellStart"/>
+      <w:r>
+        <w:t>velocityY</w:t>
+      </w:r>
+      <w:proofErr w:type="spellEnd"/>
+      <w:r>
+        <w:t xml:space="preserve"> / (.5* GRAVITY)</w:t>
       </w:r>
       <w:bookmarkStart w:id="0" w:name="_GoBack"/>
       <w:bookmarkEnd w:id="0"/>
     </w:p>
-    <w:p/>
-    <w:p/>
+    <w:p>
+      <w:pPr>
+        <w:pStyle w:val="ListParagraph"/>
+        <w:numPr>
+          <w:ilvl w:val="1"/>
+          <w:numId w:val="4"/>
+        </w:numPr>
+        <w:rPr>
+          <w:b/>
+          <w:i/>
+        </w:rPr>
+      </w:pPr>
+      <w:r>
+        <w:rPr>
+          <w:b/>
+          <w:i/>
+        </w:rPr>
+        <w:t xml:space="preserve">DISTANCE TRAVELED = </w:t>
+      </w:r>
+      <w:proofErr w:type="spellStart"/>
+      <w:r>
+        <w:rPr>
+          <w:b/>
+          <w:i/>
+        </w:rPr>
+        <w:t>velocityX</w:t>
+      </w:r>
+      <w:proofErr w:type="spellEnd"/>
+      <w:r>
+        <w:rPr>
+          <w:b/>
+          <w:i/>
+        </w:rPr>
+        <w:t xml:space="preserve"> * time</w:t>
+      </w:r>
+    </w:p>
     <w:p>
       <w:pPr>
         <w:rPr>
@@ -1581,6 +2008,119 @@
       </w:rPr>
     </w:lvl>
   </w:abstractNum>
+  <w:abstractNum w:abstractNumId="3">
+    <w:nsid w:val="7692214D"/>
+    <w:multiLevelType w:val="hybridMultilevel"/>
+    <w:tmpl w:val="5FBC4310"/>
+    <w:lvl w:ilvl="0" w:tplc="04090001">
+      <w:start w:val="1"/>
+      <w:numFmt w:val="bullet"/>
+      <w:lvlText w:val=""/>
+      <w:lvlJc w:val="left"/>
+      <w:pPr>
+        <w:ind w:left="720" w:hanging="360"/>
+      </w:pPr>
+      <w:rPr>
+        <w:rFonts w:ascii="Symbol" w:hAnsi="Symbol" w:hint="default"/>
+      </w:rPr>
+    </w:lvl>
+    <w:lvl w:ilvl="1" w:tplc="04090003">
+      <w:start w:val="1"/>
+      <w:numFmt w:val="bullet"/>
+      <w:lvlText w:val="o"/>
+      <w:lvlJc w:val="left"/>
+      <w:pPr>
+        <w:ind w:left="1440" w:hanging="360"/>
+      </w:pPr>
+      <w:rPr>
+        <w:rFonts w:ascii="Courier New" w:hAnsi="Courier New" w:hint="default"/>
+      </w:rPr>
+    </w:lvl>
+    <w:lvl w:ilvl="2" w:tplc="04090005" w:tentative="1">
+      <w:start w:val="1"/>
+      <w:numFmt w:val="bullet"/>
+      <w:lvlText w:val=""/>
+      <w:lvlJc w:val="left"/>
+      <w:pPr>
+        <w:ind w:left="2160" w:hanging="360"/>
+      </w:pPr>
+      <w:rPr>
+        <w:rFonts w:ascii="Wingdings" w:hAnsi="Wingdings" w:hint="default"/>
+      </w:rPr>
+    </w:lvl>
+    <w:lvl w:ilvl="3" w:tplc="04090001" w:tentative="1">
+      <w:start w:val="1"/>
+      <w:numFmt w:val="bullet"/>
+      <w:lvlText w:val=""/>
+      <w:lvlJc w:val="left"/>
+      <w:pPr>
+        <w:ind w:left="2880" w:hanging="360"/>
+      </w:pPr>
+      <w:rPr>
+        <w:rFonts w:ascii="Symbol" w:hAnsi="Symbol" w:hint="default"/>
+      </w:rPr>
+    </w:lvl>
+    <w:lvl w:ilvl="4" w:tplc="04090003" w:tentative="1">
+      <w:start w:val="1"/>
+      <w:numFmt w:val="bullet"/>
+      <w:lvlText w:val="o"/>
+      <w:lvlJc w:val="left"/>
+      <w:pPr>
+        <w:ind w:left="3600" w:hanging="360"/>
+      </w:pPr>
+      <w:rPr>
+        <w:rFonts w:ascii="Courier New" w:hAnsi="Courier New" w:hint="default"/>
+      </w:rPr>
+    </w:lvl>
+    <w:lvl w:ilvl="5" w:tplc="04090005" w:tentative="1">
+      <w:start w:val="1"/>
+      <w:numFmt w:val="bullet"/>
+      <w:lvlText w:val=""/>
+      <w:lvlJc w:val="left"/>
+      <w:pPr>
+        <w:ind w:left="4320" w:hanging="360"/>
+      </w:pPr>
+      <w:rPr>
+        <w:rFonts w:ascii="Wingdings" w:hAnsi="Wingdings" w:hint="default"/>
+      </w:rPr>
+    </w:lvl>
+    <w:lvl w:ilvl="6" w:tplc="04090001" w:tentative="1">
+      <w:start w:val="1"/>
+      <w:numFmt w:val="bullet"/>
+      <w:lvlText w:val=""/>
+      <w:lvlJc w:val="left"/>
+      <w:pPr>
+        <w:ind w:left="5040" w:hanging="360"/>
+      </w:pPr>
+      <w:rPr>
+        <w:rFonts w:ascii="Symbol" w:hAnsi="Symbol" w:hint="default"/>
+      </w:rPr>
+    </w:lvl>
+    <w:lvl w:ilvl="7" w:tplc="04090003" w:tentative="1">
+      <w:start w:val="1"/>
+      <w:numFmt w:val="bullet"/>
+      <w:lvlText w:val="o"/>
+      <w:lvlJc w:val="left"/>
+      <w:pPr>
+        <w:ind w:left="5760" w:hanging="360"/>
+      </w:pPr>
+      <w:rPr>
+        <w:rFonts w:ascii="Courier New" w:hAnsi="Courier New" w:hint="default"/>
+      </w:rPr>
+    </w:lvl>
+    <w:lvl w:ilvl="8" w:tplc="04090005" w:tentative="1">
+      <w:start w:val="1"/>
+      <w:numFmt w:val="bullet"/>
+      <w:lvlText w:val=""/>
+      <w:lvlJc w:val="left"/>
+      <w:pPr>
+        <w:ind w:left="6480" w:hanging="360"/>
+      </w:pPr>
+      <w:rPr>
+        <w:rFonts w:ascii="Wingdings" w:hAnsi="Wingdings" w:hint="default"/>
+      </w:rPr>
+    </w:lvl>
+  </w:abstractNum>
   <w:num w:numId="1">
     <w:abstractNumId w:val="2"/>
   </w:num>
@@ -1589,6 +2129,9 @@
   </w:num>
   <w:num w:numId="3">
     <w:abstractNumId w:val="1"/>
+  </w:num>
+  <w:num w:numId="4">
+    <w:abstractNumId w:val="3"/>
   </w:num>
 </w:numbering>
 </file>

</xml_diff>